<commit_message>
lab05 receiver finally works
</commit_message>
<xml_diff>
--- a/Lab05/PRELIMINARY DESIGN REVIEW.docx
+++ b/Lab05/PRELIMINARY DESIGN REVIEW.docx
@@ -58,35 +58,38 @@
         <w:t>Manchester</w:t>
       </w:r>
       <w:r>
-        <w:t xml:space="preserve"> </w:t>
+        <w:t xml:space="preserve"> Receiver</w:t>
+      </w:r>
+    </w:p>
+    <w:p>
+      <w:r>
+        <w:t xml:space="preserve">Authors: </w:t>
+      </w:r>
+      <w:proofErr w:type="spellStart"/>
+      <w:r>
+        <w:t>Zainab</w:t>
+      </w:r>
+      <w:proofErr w:type="spellEnd"/>
+      <w:r>
+        <w:t xml:space="preserve"> Hussein and Kemal </w:t>
+      </w:r>
+      <w:proofErr w:type="spellStart"/>
+      <w:r>
+        <w:t>Dilsiz</w:t>
+      </w:r>
+      <w:proofErr w:type="spellEnd"/>
+    </w:p>
+    <w:p>
+      <w:r>
+        <w:t xml:space="preserve">Date: </w:t>
+      </w:r>
+      <w:r>
+        <w:t>October 17</w:t>
       </w:r>
       <w:bookmarkStart w:id="0" w:name="_GoBack"/>
       <w:bookmarkEnd w:id="0"/>
       <w:r>
-        <w:t>Receiver</w:t>
-      </w:r>
-    </w:p>
-    <w:p>
-      <w:r>
-        <w:t xml:space="preserve">Authors: </w:t>
-      </w:r>
-      <w:proofErr w:type="spellStart"/>
-      <w:r>
-        <w:t>Zainab</w:t>
-      </w:r>
-      <w:proofErr w:type="spellEnd"/>
-      <w:r>
-        <w:t xml:space="preserve"> Hussein and Kemal </w:t>
-      </w:r>
-      <w:proofErr w:type="spellStart"/>
-      <w:r>
-        <w:t>Dilsiz</w:t>
-      </w:r>
-      <w:proofErr w:type="spellEnd"/>
-    </w:p>
-    <w:p>
-      <w:r>
-        <w:t>Date: September 26, 2017</w:t>
+        <w:t>, 2017</w:t>
       </w:r>
     </w:p>
     <w:p>

</xml_diff>